<commit_message>
Diagram of basic char properties and classes
</commit_message>
<xml_diff>
--- a/ClassesDiagram.docx
+++ b/ClassesDiagram.docx
@@ -3,11 +3,10 @@
 <w:document xmlns:wpc="http://schemas.microsoft.com/office/word/2010/wordprocessingCanvas" xmlns:mc="http://schemas.openxmlformats.org/markup-compatibility/2006" xmlns:o="urn:schemas-microsoft-com:office:office" xmlns:r="http://schemas.openxmlformats.org/officeDocument/2006/relationships" xmlns:m="http://schemas.openxmlformats.org/officeDocument/2006/math" xmlns:v="urn:schemas-microsoft-com:vml" xmlns:wp14="http://schemas.microsoft.com/office/word/2010/wordprocessingDrawing" xmlns:wp="http://schemas.openxmlformats.org/drawingml/2006/wordprocessingDrawing" xmlns:w10="urn:schemas-microsoft-com:office:word" xmlns:w="http://schemas.openxmlformats.org/wordprocessingml/2006/main" xmlns:w14="http://schemas.microsoft.com/office/word/2010/wordml" xmlns:wpg="http://schemas.microsoft.com/office/word/2010/wordprocessingGroup" xmlns:wpi="http://schemas.microsoft.com/office/word/2010/wordprocessingInk" xmlns:wne="http://schemas.microsoft.com/office/word/2006/wordml" xmlns:wps="http://schemas.microsoft.com/office/word/2010/wordprocessingShape" mc:Ignorable="w14 wp14">
   <w:body>
     <w:p>
-      <w:bookmarkStart w:id="0" w:name="_GoBack"/>
-      <w:bookmarkEnd w:id="0"/>
       <w:r>
         <w:rPr>
           <w:noProof/>
+          <w:lang w:eastAsia="en-GB"/>
         </w:rPr>
         <mc:AlternateContent>
           <mc:Choice Requires="wps">
@@ -970,6 +969,7 @@
       <w:r>
         <w:rPr>
           <w:noProof/>
+          <w:lang w:eastAsia="en-GB"/>
         </w:rPr>
         <mc:AlternateContent>
           <mc:Choice Requires="wps">
@@ -1121,15 +1121,7 @@
                                 <w:sz w:val="19"/>
                                 <w:szCs w:val="19"/>
                               </w:rPr>
-                              <w:t>;</w:t>
-                            </w:r>
-                            <w:r>
-                              <w:rPr>
-                                <w:rFonts w:ascii="Consolas" w:hAnsi="Consolas" w:cs="Consolas"/>
-                                <w:sz w:val="19"/>
-                                <w:szCs w:val="19"/>
-                              </w:rPr>
-                              <w:t xml:space="preserve"> </w:t>
+                              <w:t xml:space="preserve">; </w:t>
                             </w:r>
                             <w:r>
                               <w:rPr>
@@ -1510,6 +1502,7 @@
       <w:r>
         <w:rPr>
           <w:noProof/>
+          <w:lang w:eastAsia="en-GB"/>
         </w:rPr>
         <mc:AlternateContent>
           <mc:Choice Requires="wps">
@@ -2548,6 +2541,7 @@
       <w:r>
         <w:rPr>
           <w:noProof/>
+          <w:lang w:eastAsia="en-GB"/>
         </w:rPr>
         <mc:AlternateContent>
           <mc:Choice Requires="wps">
@@ -3968,6 +3962,7 @@
       <w:r>
         <w:rPr>
           <w:noProof/>
+          <w:lang w:eastAsia="en-GB"/>
         </w:rPr>
         <mc:AlternateContent>
           <mc:Choice Requires="wps">
@@ -4057,6 +4052,7 @@
       <w:r>
         <w:rPr>
           <w:noProof/>
+          <w:lang w:eastAsia="en-GB"/>
         </w:rPr>
         <mc:AlternateContent>
           <mc:Choice Requires="wps">
@@ -4146,6 +4142,7 @@
       <w:r>
         <w:rPr>
           <w:noProof/>
+          <w:lang w:eastAsia="en-GB"/>
         </w:rPr>
         <mc:AlternateContent>
           <mc:Choice Requires="wps">
@@ -4235,6 +4232,7 @@
       <w:r>
         <w:rPr>
           <w:noProof/>
+          <w:lang w:eastAsia="en-GB"/>
         </w:rPr>
         <mc:AlternateContent>
           <mc:Choice Requires="wps">
@@ -4324,6 +4322,7 @@
       <w:r>
         <w:rPr>
           <w:noProof/>
+          <w:lang w:eastAsia="en-GB"/>
         </w:rPr>
         <mc:AlternateContent>
           <mc:Choice Requires="wps">
@@ -4413,6 +4412,7 @@
       <w:r>
         <w:rPr>
           <w:noProof/>
+          <w:lang w:eastAsia="en-GB"/>
         </w:rPr>
         <mc:AlternateContent>
           <mc:Choice Requires="wps">
@@ -4502,6 +4502,7 @@
       <w:r>
         <w:rPr>
           <w:noProof/>
+          <w:lang w:eastAsia="en-GB"/>
         </w:rPr>
         <mc:AlternateContent>
           <mc:Choice Requires="wps">
@@ -4591,6 +4592,7 @@
       <w:r>
         <w:rPr>
           <w:noProof/>
+          <w:lang w:eastAsia="en-GB"/>
         </w:rPr>
         <mc:AlternateContent>
           <mc:Choice Requires="wps">
@@ -4692,6 +4694,7 @@
       <w:r>
         <w:rPr>
           <w:noProof/>
+          <w:lang w:eastAsia="en-GB"/>
         </w:rPr>
         <mc:AlternateContent>
           <mc:Choice Requires="wps">
@@ -4781,6 +4784,7 @@
       <w:r>
         <w:rPr>
           <w:noProof/>
+          <w:lang w:eastAsia="en-GB"/>
         </w:rPr>
         <mc:AlternateContent>
           <mc:Choice Requires="wps">
@@ -4833,6 +4837,16 @@
                               <w:t>Item</w:t>
                             </w:r>
                           </w:p>
+                          <w:p>
+                            <w:r>
+                              <w:t xml:space="preserve">NEEDS </w:t>
+                            </w:r>
+                            <w:r>
+                              <w:t>LOGIC</w:t>
+                            </w:r>
+                            <w:bookmarkStart w:id="0" w:name="_GoBack"/>
+                            <w:bookmarkEnd w:id="0"/>
+                          </w:p>
                         </w:txbxContent>
                       </wps:txbx>
                       <wps:bodyPr rot="0" vert="horz" wrap="square" lIns="91440" tIns="45720" rIns="91440" bIns="45720" anchor="t" anchorCtr="0">
@@ -4852,6 +4866,10 @@
           </mc:Choice>
           <mc:Fallback>
             <w:pict>
+              <v:shapetype id="_x0000_t202" coordsize="21600,21600" o:spt="202" path="m,l,21600r21600,l21600,xe">
+                <v:stroke joinstyle="miter"/>
+                <v:path gradientshapeok="t" o:connecttype="rect"/>
+              </v:shapetype>
               <v:shape id="_x0000_s1039" type="#_x0000_t202" style="position:absolute;margin-left:-5.45pt;margin-top:258.6pt;width:49.55pt;height:110.55pt;z-index:251667456;visibility:visible;mso-wrap-style:square;mso-width-percent:0;mso-height-percent:200;mso-wrap-distance-left:9pt;mso-wrap-distance-top:0;mso-wrap-distance-right:9pt;mso-wrap-distance-bottom:0;mso-position-horizontal:absolute;mso-position-horizontal-relative:text;mso-position-vertical:absolute;mso-position-vertical-relative:text;mso-width-percent:0;mso-height-percent:200;mso-width-relative:margin;mso-height-relative:margin;v-text-anchor:top" o:gfxdata="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">
                 <v:textbox style="mso-fit-shape-to-text:t">
                   <w:txbxContent>
@@ -4859,6 +4877,16 @@
                       <w:r>
                         <w:t>Item</w:t>
                       </w:r>
+                    </w:p>
+                    <w:p>
+                      <w:r>
+                        <w:t xml:space="preserve">NEEDS </w:t>
+                      </w:r>
+                      <w:r>
+                        <w:t>LOGIC</w:t>
+                      </w:r>
+                      <w:bookmarkStart w:id="1" w:name="_GoBack"/>
+                      <w:bookmarkEnd w:id="1"/>
                     </w:p>
                   </w:txbxContent>
                 </v:textbox>

</xml_diff>

<commit_message>
Base Classes and properties
</commit_message>
<xml_diff>
--- a/ClassesDiagram.docx
+++ b/ClassesDiagram.docx
@@ -3,6 +3,8 @@
 <w:document xmlns:wpc="http://schemas.microsoft.com/office/word/2010/wordprocessingCanvas" xmlns:mc="http://schemas.openxmlformats.org/markup-compatibility/2006" xmlns:o="urn:schemas-microsoft-com:office:office" xmlns:r="http://schemas.openxmlformats.org/officeDocument/2006/relationships" xmlns:m="http://schemas.openxmlformats.org/officeDocument/2006/math" xmlns:v="urn:schemas-microsoft-com:vml" xmlns:wp14="http://schemas.microsoft.com/office/word/2010/wordprocessingDrawing" xmlns:wp="http://schemas.openxmlformats.org/drawingml/2006/wordprocessingDrawing" xmlns:w10="urn:schemas-microsoft-com:office:word" xmlns:w="http://schemas.openxmlformats.org/wordprocessingml/2006/main" xmlns:w14="http://schemas.microsoft.com/office/word/2010/wordml" xmlns:wpg="http://schemas.microsoft.com/office/word/2010/wordprocessingGroup" xmlns:wpi="http://schemas.microsoft.com/office/word/2010/wordprocessingInk" xmlns:wne="http://schemas.microsoft.com/office/word/2006/wordml" xmlns:wps="http://schemas.microsoft.com/office/word/2010/wordprocessingShape" mc:Ignorable="w14 wp14">
   <w:body>
     <w:p>
+      <w:bookmarkStart w:id="0" w:name="_GoBack"/>
+      <w:bookmarkEnd w:id="0"/>
       <w:r>
         <w:rPr>
           <w:noProof/>
@@ -11,7 +13,117 @@
         <mc:AlternateContent>
           <mc:Choice Requires="wps">
             <w:drawing>
-              <wp:anchor distT="0" distB="0" distL="114300" distR="114300" simplePos="0" relativeHeight="251665408" behindDoc="0" locked="0" layoutInCell="1" allowOverlap="1" wp14:anchorId="66BADA36" wp14:editId="29523883">
+              <wp:anchor distT="0" distB="0" distL="114300" distR="114300" simplePos="0" relativeHeight="251667456" behindDoc="0" locked="0" layoutInCell="1" allowOverlap="1" wp14:anchorId="563D4CB8" wp14:editId="08B50ED5">
+                <wp:simplePos x="0" y="0"/>
+                <wp:positionH relativeFrom="column">
+                  <wp:posOffset>-66040</wp:posOffset>
+                </wp:positionH>
+                <wp:positionV relativeFrom="paragraph">
+                  <wp:posOffset>3284220</wp:posOffset>
+                </wp:positionV>
+                <wp:extent cx="1403985" cy="1403985"/>
+                <wp:effectExtent l="0" t="0" r="24765" b="15240"/>
+                <wp:wrapNone/>
+                <wp:docPr id="5" name="Текстово поле 2"/>
+                <wp:cNvGraphicFramePr>
+                  <a:graphicFrameLocks xmlns:a="http://schemas.openxmlformats.org/drawingml/2006/main"/>
+                </wp:cNvGraphicFramePr>
+                <a:graphic xmlns:a="http://schemas.openxmlformats.org/drawingml/2006/main">
+                  <a:graphicData uri="http://schemas.microsoft.com/office/word/2010/wordprocessingShape">
+                    <wps:wsp>
+                      <wps:cNvSpPr txBox="1">
+                        <a:spLocks noChangeArrowheads="1"/>
+                      </wps:cNvSpPr>
+                      <wps:spPr bwMode="auto">
+                        <a:xfrm>
+                          <a:off x="0" y="0"/>
+                          <a:ext cx="1403985" cy="1403985"/>
+                        </a:xfrm>
+                        <a:prstGeom prst="rect">
+                          <a:avLst/>
+                        </a:prstGeom>
+                        <a:solidFill>
+                          <a:srgbClr val="FFFFFF"/>
+                        </a:solidFill>
+                        <a:ln w="9525">
+                          <a:solidFill>
+                            <a:srgbClr val="000000"/>
+                          </a:solidFill>
+                          <a:miter lim="800000"/>
+                          <a:headEnd/>
+                          <a:tailEnd/>
+                        </a:ln>
+                      </wps:spPr>
+                      <wps:txbx>
+                        <w:txbxContent>
+                          <w:p>
+                            <w:r>
+                              <w:t>Item</w:t>
+                            </w:r>
+                          </w:p>
+                          <w:p>
+                            <w:r>
+                              <w:t>NEEDS LOGIC</w:t>
+                            </w:r>
+                            <w:r>
+                              <w:t>!</w:t>
+                            </w:r>
+                          </w:p>
+                        </w:txbxContent>
+                      </wps:txbx>
+                      <wps:bodyPr rot="0" vert="horz" wrap="square" lIns="91440" tIns="45720" rIns="91440" bIns="45720" anchor="t" anchorCtr="0">
+                        <a:spAutoFit/>
+                      </wps:bodyPr>
+                    </wps:wsp>
+                  </a:graphicData>
+                </a:graphic>
+                <wp14:sizeRelH relativeFrom="margin">
+                  <wp14:pctWidth>0</wp14:pctWidth>
+                </wp14:sizeRelH>
+                <wp14:sizeRelV relativeFrom="margin">
+                  <wp14:pctHeight>20000</wp14:pctHeight>
+                </wp14:sizeRelV>
+              </wp:anchor>
+            </w:drawing>
+          </mc:Choice>
+          <mc:Fallback>
+            <w:pict>
+              <v:shapetype id="_x0000_t202" coordsize="21600,21600" o:spt="202" path="m,l,21600r21600,l21600,xe">
+                <v:stroke joinstyle="miter"/>
+                <v:path gradientshapeok="t" o:connecttype="rect"/>
+              </v:shapetype>
+              <v:shape id="Текстово поле 2" o:spid="_x0000_s1026" type="#_x0000_t202" style="position:absolute;margin-left:-5.2pt;margin-top:258.6pt;width:110.55pt;height:110.55pt;z-index:251667456;visibility:visible;mso-wrap-style:square;mso-width-percent:0;mso-height-percent:200;mso-wrap-distance-left:9pt;mso-wrap-distance-top:0;mso-wrap-distance-right:9pt;mso-wrap-distance-bottom:0;mso-position-horizontal:absolute;mso-position-horizontal-relative:text;mso-position-vertical:absolute;mso-position-vertical-relative:text;mso-width-percent:0;mso-height-percent:200;mso-width-relative:margin;mso-height-relative:margin;v-text-anchor:top" o:gfxdata="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">
+                <v:textbox style="mso-fit-shape-to-text:t">
+                  <w:txbxContent>
+                    <w:p>
+                      <w:r>
+                        <w:t>Item</w:t>
+                      </w:r>
+                    </w:p>
+                    <w:p>
+                      <w:r>
+                        <w:t>NEEDS LOGIC</w:t>
+                      </w:r>
+                      <w:r>
+                        <w:t>!</w:t>
+                      </w:r>
+                    </w:p>
+                  </w:txbxContent>
+                </v:textbox>
+              </v:shape>
+            </w:pict>
+          </mc:Fallback>
+        </mc:AlternateContent>
+      </w:r>
+      <w:r>
+        <w:rPr>
+          <w:noProof/>
+          <w:lang w:eastAsia="en-GB"/>
+        </w:rPr>
+        <mc:AlternateContent>
+          <mc:Choice Requires="wps">
+            <w:drawing>
+              <wp:anchor distT="0" distB="0" distL="114300" distR="114300" simplePos="0" relativeHeight="251665408" behindDoc="0" locked="0" layoutInCell="1" allowOverlap="1" wp14:anchorId="1D99BCC1" wp14:editId="2DEAEF7D">
                 <wp:simplePos x="0" y="0"/>
                 <wp:positionH relativeFrom="column">
                   <wp:posOffset>5486375</wp:posOffset>
@@ -897,7 +1009,7 @@
         <mc:AlternateContent>
           <mc:Choice Requires="wps">
             <w:drawing>
-              <wp:anchor distT="0" distB="0" distL="114300" distR="114300" simplePos="0" relativeHeight="251684864" behindDoc="0" locked="0" layoutInCell="1" allowOverlap="1" wp14:anchorId="0A6EC306" wp14:editId="563C69FC">
+              <wp:anchor distT="0" distB="0" distL="114300" distR="114300" simplePos="0" relativeHeight="251684864" behindDoc="0" locked="0" layoutInCell="1" allowOverlap="1" wp14:anchorId="28F24ACE" wp14:editId="722C83BF">
                 <wp:simplePos x="0" y="0"/>
                 <wp:positionH relativeFrom="column">
                   <wp:posOffset>1813560</wp:posOffset>
@@ -974,7 +1086,7 @@
         <mc:AlternateContent>
           <mc:Choice Requires="wps">
             <w:drawing>
-              <wp:anchor distT="0" distB="0" distL="114300" distR="114300" simplePos="0" relativeHeight="251663360" behindDoc="0" locked="0" layoutInCell="1" allowOverlap="1" wp14:anchorId="6E298564" wp14:editId="49EF419E">
+              <wp:anchor distT="0" distB="0" distL="114300" distR="114300" simplePos="0" relativeHeight="251663360" behindDoc="0" locked="0" layoutInCell="1" allowOverlap="1" wp14:anchorId="30C71818" wp14:editId="60F42529">
                 <wp:simplePos x="0" y="0"/>
                 <wp:positionH relativeFrom="column">
                   <wp:posOffset>5413223</wp:posOffset>
@@ -1434,7 +1546,7 @@
         <mc:AlternateContent>
           <mc:Choice Requires="wps">
             <w:drawing>
-              <wp:anchor distT="0" distB="0" distL="114300" distR="114300" simplePos="0" relativeHeight="251683840" behindDoc="0" locked="0" layoutInCell="1" allowOverlap="1" wp14:anchorId="7AB520A3" wp14:editId="11B2100B">
+              <wp:anchor distT="0" distB="0" distL="114300" distR="114300" simplePos="0" relativeHeight="251683840" behindDoc="0" locked="0" layoutInCell="1" allowOverlap="1" wp14:anchorId="11428AF0" wp14:editId="40D8C206">
                 <wp:simplePos x="0" y="0"/>
                 <wp:positionH relativeFrom="column">
                   <wp:posOffset>1762760</wp:posOffset>
@@ -1507,7 +1619,7 @@
         <mc:AlternateContent>
           <mc:Choice Requires="wps">
             <w:drawing>
-              <wp:anchor distT="0" distB="0" distL="114300" distR="114300" simplePos="0" relativeHeight="251661312" behindDoc="0" locked="0" layoutInCell="1" allowOverlap="1" wp14:anchorId="771E2F2A" wp14:editId="5C044ECC">
+              <wp:anchor distT="0" distB="0" distL="114300" distR="114300" simplePos="0" relativeHeight="251661312" behindDoc="0" locked="0" layoutInCell="1" allowOverlap="1" wp14:anchorId="569839CB" wp14:editId="28EE03E1">
                 <wp:simplePos x="0" y="0"/>
                 <wp:positionH relativeFrom="column">
                   <wp:posOffset>4242791</wp:posOffset>
@@ -2473,7 +2585,7 @@
         <mc:AlternateContent>
           <mc:Choice Requires="wps">
             <w:drawing>
-              <wp:anchor distT="0" distB="0" distL="114300" distR="114300" simplePos="0" relativeHeight="251682816" behindDoc="0" locked="0" layoutInCell="1" allowOverlap="1" wp14:anchorId="2C4FE1B8" wp14:editId="0F93221E">
+              <wp:anchor distT="0" distB="0" distL="114300" distR="114300" simplePos="0" relativeHeight="251682816" behindDoc="0" locked="0" layoutInCell="1" allowOverlap="1" wp14:anchorId="4E178E21" wp14:editId="78B45516">
                 <wp:simplePos x="0" y="0"/>
                 <wp:positionH relativeFrom="column">
                   <wp:posOffset>1813560</wp:posOffset>
@@ -2546,7 +2658,7 @@
         <mc:AlternateContent>
           <mc:Choice Requires="wps">
             <w:drawing>
-              <wp:anchor distT="0" distB="0" distL="114300" distR="114300" simplePos="0" relativeHeight="251659264" behindDoc="0" locked="0" layoutInCell="1" allowOverlap="1" wp14:anchorId="1F28EBC7" wp14:editId="7FE9ED28">
+              <wp:anchor distT="0" distB="0" distL="114300" distR="114300" simplePos="0" relativeHeight="251659264" behindDoc="0" locked="0" layoutInCell="1" allowOverlap="1" wp14:anchorId="393129AC" wp14:editId="2E188EEA">
                 <wp:simplePos x="0" y="0"/>
                 <wp:positionH relativeFrom="column">
                   <wp:posOffset>-504825</wp:posOffset>
@@ -3346,7 +3458,7 @@
         <mc:AlternateContent>
           <mc:Choice Requires="wps">
             <w:drawing>
-              <wp:anchor distT="0" distB="0" distL="114300" distR="114300" simplePos="0" relativeHeight="251702272" behindDoc="0" locked="0" layoutInCell="1" allowOverlap="1" wp14:anchorId="1F96F0B6" wp14:editId="7C9D2B3D">
+              <wp:anchor distT="0" distB="0" distL="114300" distR="114300" simplePos="0" relativeHeight="251702272" behindDoc="0" locked="0" layoutInCell="1" allowOverlap="1" wp14:anchorId="7F2F8244" wp14:editId="5CA5740C">
                 <wp:simplePos x="0" y="0"/>
                 <wp:positionH relativeFrom="column">
                   <wp:posOffset>1302080</wp:posOffset>
@@ -3413,7 +3525,7 @@
         <mc:AlternateContent>
           <mc:Choice Requires="wps">
             <w:drawing>
-              <wp:anchor distT="0" distB="0" distL="114300" distR="114300" simplePos="0" relativeHeight="251699200" behindDoc="0" locked="0" layoutInCell="1" allowOverlap="1" wp14:anchorId="3490BB0C" wp14:editId="2F6486D0">
+              <wp:anchor distT="0" distB="0" distL="114300" distR="114300" simplePos="0" relativeHeight="251699200" behindDoc="0" locked="0" layoutInCell="1" allowOverlap="1" wp14:anchorId="5261C840" wp14:editId="0C4C1B91">
                 <wp:simplePos x="0" y="0"/>
                 <wp:positionH relativeFrom="column">
                   <wp:posOffset>1506855</wp:posOffset>
@@ -3486,7 +3598,7 @@
         <mc:AlternateContent>
           <mc:Choice Requires="wps">
             <w:drawing>
-              <wp:anchor distT="0" distB="0" distL="114300" distR="114300" simplePos="0" relativeHeight="251697152" behindDoc="0" locked="0" layoutInCell="1" allowOverlap="1" wp14:anchorId="3E94B008" wp14:editId="6931EDE8">
+              <wp:anchor distT="0" distB="0" distL="114300" distR="114300" simplePos="0" relativeHeight="251697152" behindDoc="0" locked="0" layoutInCell="1" allowOverlap="1" wp14:anchorId="5ECA34C2" wp14:editId="0E56E154">
                 <wp:simplePos x="0" y="0"/>
                 <wp:positionH relativeFrom="column">
                   <wp:posOffset>1506855</wp:posOffset>
@@ -3556,7 +3668,7 @@
         <mc:AlternateContent>
           <mc:Choice Requires="wps">
             <w:drawing>
-              <wp:anchor distT="0" distB="0" distL="114300" distR="114300" simplePos="0" relativeHeight="251701248" behindDoc="0" locked="0" layoutInCell="1" allowOverlap="1" wp14:anchorId="3B80D6AA" wp14:editId="58B81B7C">
+              <wp:anchor distT="0" distB="0" distL="114300" distR="114300" simplePos="0" relativeHeight="251701248" behindDoc="0" locked="0" layoutInCell="1" allowOverlap="1" wp14:anchorId="360F07BE" wp14:editId="79A8CEA6">
                 <wp:simplePos x="0" y="0"/>
                 <wp:positionH relativeFrom="column">
                   <wp:posOffset>1382547</wp:posOffset>
@@ -3629,7 +3741,7 @@
         <mc:AlternateContent>
           <mc:Choice Requires="wps">
             <w:drawing>
-              <wp:anchor distT="0" distB="0" distL="114300" distR="114300" simplePos="0" relativeHeight="251695104" behindDoc="0" locked="0" layoutInCell="1" allowOverlap="1" wp14:anchorId="2A035B2F" wp14:editId="5DCDEC92">
+              <wp:anchor distT="0" distB="0" distL="114300" distR="114300" simplePos="0" relativeHeight="251695104" behindDoc="0" locked="0" layoutInCell="1" allowOverlap="1" wp14:anchorId="5C0CB335" wp14:editId="6E43F0A9">
                 <wp:simplePos x="0" y="0"/>
                 <wp:positionH relativeFrom="column">
                   <wp:posOffset>2721229</wp:posOffset>
@@ -3699,7 +3811,7 @@
         <mc:AlternateContent>
           <mc:Choice Requires="wps">
             <w:drawing>
-              <wp:anchor distT="0" distB="0" distL="114300" distR="114300" simplePos="0" relativeHeight="251693056" behindDoc="0" locked="0" layoutInCell="1" allowOverlap="1" wp14:anchorId="3FF9765B" wp14:editId="603E4850">
+              <wp:anchor distT="0" distB="0" distL="114300" distR="114300" simplePos="0" relativeHeight="251693056" behindDoc="0" locked="0" layoutInCell="1" allowOverlap="1" wp14:anchorId="3F747FA0" wp14:editId="7350FD41">
                 <wp:simplePos x="0" y="0"/>
                 <wp:positionH relativeFrom="column">
                   <wp:posOffset>2721229</wp:posOffset>
@@ -3766,7 +3878,7 @@
         <mc:AlternateContent>
           <mc:Choice Requires="wps">
             <w:drawing>
-              <wp:anchor distT="0" distB="0" distL="114300" distR="114300" simplePos="0" relativeHeight="251692032" behindDoc="0" locked="0" layoutInCell="1" allowOverlap="1" wp14:anchorId="50691B4C" wp14:editId="6B492493">
+              <wp:anchor distT="0" distB="0" distL="114300" distR="114300" simplePos="0" relativeHeight="251692032" behindDoc="0" locked="0" layoutInCell="1" allowOverlap="1" wp14:anchorId="0510A88B" wp14:editId="6B1E8EC5">
                 <wp:simplePos x="0" y="0"/>
                 <wp:positionH relativeFrom="column">
                   <wp:posOffset>2765120</wp:posOffset>
@@ -3833,7 +3945,7 @@
         <mc:AlternateContent>
           <mc:Choice Requires="wps">
             <w:drawing>
-              <wp:anchor distT="0" distB="0" distL="114300" distR="114300" simplePos="0" relativeHeight="251691008" behindDoc="0" locked="0" layoutInCell="1" allowOverlap="1" wp14:anchorId="700CFFCE" wp14:editId="3DBE6AF6">
+              <wp:anchor distT="0" distB="0" distL="114300" distR="114300" simplePos="0" relativeHeight="251691008" behindDoc="0" locked="0" layoutInCell="1" allowOverlap="1" wp14:anchorId="0E581734" wp14:editId="647ECE46">
                 <wp:simplePos x="0" y="0"/>
                 <wp:positionH relativeFrom="column">
                   <wp:posOffset>453517</wp:posOffset>
@@ -3900,7 +4012,7 @@
         <mc:AlternateContent>
           <mc:Choice Requires="wps">
             <w:drawing>
-              <wp:anchor distT="0" distB="0" distL="114300" distR="114300" simplePos="0" relativeHeight="251689984" behindDoc="0" locked="0" layoutInCell="1" allowOverlap="1" wp14:anchorId="4D1A3336" wp14:editId="012B8247">
+              <wp:anchor distT="0" distB="0" distL="114300" distR="114300" simplePos="0" relativeHeight="251689984" behindDoc="0" locked="0" layoutInCell="1" allowOverlap="1" wp14:anchorId="6FBC4FF5" wp14:editId="265465DD">
                 <wp:simplePos x="0" y="0"/>
                 <wp:positionH relativeFrom="column">
                   <wp:posOffset>453517</wp:posOffset>
@@ -3967,7 +4079,7 @@
         <mc:AlternateContent>
           <mc:Choice Requires="wps">
             <w:drawing>
-              <wp:anchor distT="0" distB="0" distL="114300" distR="114300" simplePos="0" relativeHeight="251681792" behindDoc="0" locked="0" layoutInCell="1" allowOverlap="1" wp14:anchorId="7D31813B" wp14:editId="6F37B16A">
+              <wp:anchor distT="0" distB="0" distL="114300" distR="114300" simplePos="0" relativeHeight="251681792" behindDoc="0" locked="0" layoutInCell="1" allowOverlap="1" wp14:anchorId="0ED48C81" wp14:editId="0B1EF3B4">
                 <wp:simplePos x="0" y="0"/>
                 <wp:positionH relativeFrom="column">
                   <wp:posOffset>2372995</wp:posOffset>
@@ -4057,7 +4169,7 @@
         <mc:AlternateContent>
           <mc:Choice Requires="wps">
             <w:drawing>
-              <wp:anchor distT="0" distB="0" distL="114300" distR="114300" simplePos="0" relativeHeight="251688960" behindDoc="0" locked="0" layoutInCell="1" allowOverlap="1" wp14:anchorId="469E13FD" wp14:editId="39719AB7">
+              <wp:anchor distT="0" distB="0" distL="114300" distR="114300" simplePos="0" relativeHeight="251688960" behindDoc="0" locked="0" layoutInCell="1" allowOverlap="1" wp14:anchorId="3D77F4C4" wp14:editId="3DF5DBC5">
                 <wp:simplePos x="0" y="0"/>
                 <wp:positionH relativeFrom="column">
                   <wp:posOffset>2047875</wp:posOffset>
@@ -4147,7 +4259,7 @@
         <mc:AlternateContent>
           <mc:Choice Requires="wps">
             <w:drawing>
-              <wp:anchor distT="0" distB="0" distL="114300" distR="114300" simplePos="0" relativeHeight="251671552" behindDoc="0" locked="0" layoutInCell="1" allowOverlap="1" wp14:anchorId="56493519" wp14:editId="5186D905">
+              <wp:anchor distT="0" distB="0" distL="114300" distR="114300" simplePos="0" relativeHeight="251671552" behindDoc="0" locked="0" layoutInCell="1" allowOverlap="1" wp14:anchorId="1BFCE2DE" wp14:editId="4F98315E">
                 <wp:simplePos x="0" y="0"/>
                 <wp:positionH relativeFrom="column">
                   <wp:posOffset>3723005</wp:posOffset>
@@ -4237,7 +4349,7 @@
         <mc:AlternateContent>
           <mc:Choice Requires="wps">
             <w:drawing>
-              <wp:anchor distT="0" distB="0" distL="114300" distR="114300" simplePos="0" relativeHeight="251669504" behindDoc="0" locked="0" layoutInCell="1" allowOverlap="1" wp14:anchorId="3D4085F5" wp14:editId="6F5FEC7B">
+              <wp:anchor distT="0" distB="0" distL="114300" distR="114300" simplePos="0" relativeHeight="251669504" behindDoc="0" locked="0" layoutInCell="1" allowOverlap="1" wp14:anchorId="1CAAD15F" wp14:editId="602EE467">
                 <wp:simplePos x="0" y="0"/>
                 <wp:positionH relativeFrom="column">
                   <wp:posOffset>3843020</wp:posOffset>
@@ -4327,7 +4439,7 @@
         <mc:AlternateContent>
           <mc:Choice Requires="wps">
             <w:drawing>
-              <wp:anchor distT="0" distB="0" distL="114300" distR="114300" simplePos="0" relativeHeight="251673600" behindDoc="0" locked="0" layoutInCell="1" allowOverlap="1" wp14:anchorId="4E001AC7" wp14:editId="751013F0">
+              <wp:anchor distT="0" distB="0" distL="114300" distR="114300" simplePos="0" relativeHeight="251673600" behindDoc="0" locked="0" layoutInCell="1" allowOverlap="1" wp14:anchorId="01FD3AC8" wp14:editId="6AC4CBB1">
                 <wp:simplePos x="0" y="0"/>
                 <wp:positionH relativeFrom="column">
                   <wp:posOffset>3668395</wp:posOffset>
@@ -4417,7 +4529,7 @@
         <mc:AlternateContent>
           <mc:Choice Requires="wps">
             <w:drawing>
-              <wp:anchor distT="0" distB="0" distL="114300" distR="114300" simplePos="0" relativeHeight="251686912" behindDoc="0" locked="0" layoutInCell="1" allowOverlap="1" wp14:anchorId="04D9E19E" wp14:editId="35B10E97">
+              <wp:anchor distT="0" distB="0" distL="114300" distR="114300" simplePos="0" relativeHeight="251686912" behindDoc="0" locked="0" layoutInCell="1" allowOverlap="1" wp14:anchorId="1AC7389F" wp14:editId="67D3E4C8">
                 <wp:simplePos x="0" y="0"/>
                 <wp:positionH relativeFrom="column">
                   <wp:posOffset>2453005</wp:posOffset>
@@ -4507,7 +4619,7 @@
         <mc:AlternateContent>
           <mc:Choice Requires="wps">
             <w:drawing>
-              <wp:anchor distT="0" distB="0" distL="114300" distR="114300" simplePos="0" relativeHeight="251679744" behindDoc="0" locked="0" layoutInCell="1" allowOverlap="1" wp14:anchorId="6489866D" wp14:editId="0AF7000F">
+              <wp:anchor distT="0" distB="0" distL="114300" distR="114300" simplePos="0" relativeHeight="251679744" behindDoc="0" locked="0" layoutInCell="1" allowOverlap="1" wp14:anchorId="46FCAF43" wp14:editId="66DC78AD">
                 <wp:simplePos x="0" y="0"/>
                 <wp:positionH relativeFrom="column">
                   <wp:posOffset>2595245</wp:posOffset>
@@ -4597,7 +4709,7 @@
         <mc:AlternateContent>
           <mc:Choice Requires="wps">
             <w:drawing>
-              <wp:anchor distT="0" distB="0" distL="114300" distR="114300" simplePos="0" relativeHeight="251675648" behindDoc="0" locked="0" layoutInCell="1" allowOverlap="1" wp14:anchorId="40C9E79C" wp14:editId="1CC7334D">
+              <wp:anchor distT="0" distB="0" distL="114300" distR="114300" simplePos="0" relativeHeight="251675648" behindDoc="0" locked="0" layoutInCell="1" allowOverlap="1" wp14:anchorId="330E6ECC" wp14:editId="4BBD5BCE">
                 <wp:simplePos x="0" y="0"/>
                 <wp:positionH relativeFrom="column">
                   <wp:posOffset>892175</wp:posOffset>
@@ -4699,7 +4811,7 @@
         <mc:AlternateContent>
           <mc:Choice Requires="wps">
             <w:drawing>
-              <wp:anchor distT="0" distB="0" distL="114300" distR="114300" simplePos="0" relativeHeight="251677696" behindDoc="0" locked="0" layoutInCell="1" allowOverlap="1" wp14:anchorId="07F0D736" wp14:editId="3D7CEA70">
+              <wp:anchor distT="0" distB="0" distL="114300" distR="114300" simplePos="0" relativeHeight="251677696" behindDoc="0" locked="0" layoutInCell="1" allowOverlap="1" wp14:anchorId="3A77C38E" wp14:editId="1F95F0A2">
                 <wp:simplePos x="0" y="0"/>
                 <wp:positionH relativeFrom="column">
                   <wp:posOffset>2431618</wp:posOffset>
@@ -4766,133 +4878,13 @@
           </mc:Choice>
           <mc:Fallback>
             <w:pict>
-              <v:shape id="_x0000_s1038" type="#_x0000_t202" style="position:absolute;margin-left:191.45pt;margin-top:353.15pt;width:44.95pt;height:110.55pt;z-index:251677696;visibility:visible;mso-wrap-style:square;mso-width-percent:0;mso-height-percent:200;mso-wrap-distance-left:9pt;mso-wrap-distance-top:0;mso-wrap-distance-right:9pt;mso-wrap-distance-bottom:0;mso-position-horizontal:absolute;mso-position-horizontal-relative:text;mso-position-vertical:absolute;mso-position-vertical-relative:text;mso-width-percent:0;mso-height-percent:200;mso-width-relative:margin;mso-height-relative:margin;v-text-anchor:top" o:gfxdata="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">
+              <v:shape id="_x0000_s1039" type="#_x0000_t202" style="position:absolute;margin-left:191.45pt;margin-top:353.15pt;width:44.95pt;height:110.55pt;z-index:251677696;visibility:visible;mso-wrap-style:square;mso-width-percent:0;mso-height-percent:200;mso-wrap-distance-left:9pt;mso-wrap-distance-top:0;mso-wrap-distance-right:9pt;mso-wrap-distance-bottom:0;mso-position-horizontal:absolute;mso-position-horizontal-relative:text;mso-position-vertical:absolute;mso-position-vertical-relative:text;mso-width-percent:0;mso-height-percent:200;mso-width-relative:margin;mso-height-relative:margin;v-text-anchor:top" o:gfxdata="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">
                 <v:textbox style="mso-fit-shape-to-text:t">
                   <w:txbxContent>
                     <w:p>
                       <w:r>
                         <w:t>Helm</w:t>
                       </w:r>
-                    </w:p>
-                  </w:txbxContent>
-                </v:textbox>
-              </v:shape>
-            </w:pict>
-          </mc:Fallback>
-        </mc:AlternateContent>
-      </w:r>
-      <w:r>
-        <w:rPr>
-          <w:noProof/>
-          <w:lang w:eastAsia="en-GB"/>
-        </w:rPr>
-        <mc:AlternateContent>
-          <mc:Choice Requires="wps">
-            <w:drawing>
-              <wp:anchor distT="0" distB="0" distL="114300" distR="114300" simplePos="0" relativeHeight="251667456" behindDoc="0" locked="0" layoutInCell="1" allowOverlap="1" wp14:anchorId="7C3AB0E3" wp14:editId="72A0EB60">
-                <wp:simplePos x="0" y="0"/>
-                <wp:positionH relativeFrom="column">
-                  <wp:posOffset>-69190</wp:posOffset>
-                </wp:positionH>
-                <wp:positionV relativeFrom="paragraph">
-                  <wp:posOffset>3284525</wp:posOffset>
-                </wp:positionV>
-                <wp:extent cx="629107" cy="1403985"/>
-                <wp:effectExtent l="0" t="0" r="19050" b="14605"/>
-                <wp:wrapNone/>
-                <wp:docPr id="5" name="Текстово поле 2"/>
-                <wp:cNvGraphicFramePr>
-                  <a:graphicFrameLocks xmlns:a="http://schemas.openxmlformats.org/drawingml/2006/main"/>
-                </wp:cNvGraphicFramePr>
-                <a:graphic xmlns:a="http://schemas.openxmlformats.org/drawingml/2006/main">
-                  <a:graphicData uri="http://schemas.microsoft.com/office/word/2010/wordprocessingShape">
-                    <wps:wsp>
-                      <wps:cNvSpPr txBox="1">
-                        <a:spLocks noChangeArrowheads="1"/>
-                      </wps:cNvSpPr>
-                      <wps:spPr bwMode="auto">
-                        <a:xfrm>
-                          <a:off x="0" y="0"/>
-                          <a:ext cx="629107" cy="1403985"/>
-                        </a:xfrm>
-                        <a:prstGeom prst="rect">
-                          <a:avLst/>
-                        </a:prstGeom>
-                        <a:solidFill>
-                          <a:srgbClr val="FFFFFF"/>
-                        </a:solidFill>
-                        <a:ln w="9525">
-                          <a:solidFill>
-                            <a:srgbClr val="000000"/>
-                          </a:solidFill>
-                          <a:miter lim="800000"/>
-                          <a:headEnd/>
-                          <a:tailEnd/>
-                        </a:ln>
-                      </wps:spPr>
-                      <wps:txbx>
-                        <w:txbxContent>
-                          <w:p>
-                            <w:r>
-                              <w:t>Item</w:t>
-                            </w:r>
-                          </w:p>
-                          <w:p>
-                            <w:r>
-                              <w:t xml:space="preserve">NEEDS </w:t>
-                            </w:r>
-                            <w:r>
-                              <w:t>LOGIC</w:t>
-                            </w:r>
-                            <w:r>
-                              <w:t>!</w:t>
-                            </w:r>
-                            <w:bookmarkStart w:id="0" w:name="_GoBack"/>
-                            <w:bookmarkEnd w:id="0"/>
-                          </w:p>
-                        </w:txbxContent>
-                      </wps:txbx>
-                      <wps:bodyPr rot="0" vert="horz" wrap="square" lIns="91440" tIns="45720" rIns="91440" bIns="45720" anchor="t" anchorCtr="0">
-                        <a:spAutoFit/>
-                      </wps:bodyPr>
-                    </wps:wsp>
-                  </a:graphicData>
-                </a:graphic>
-                <wp14:sizeRelH relativeFrom="margin">
-                  <wp14:pctWidth>0</wp14:pctWidth>
-                </wp14:sizeRelH>
-                <wp14:sizeRelV relativeFrom="margin">
-                  <wp14:pctHeight>20000</wp14:pctHeight>
-                </wp14:sizeRelV>
-              </wp:anchor>
-            </w:drawing>
-          </mc:Choice>
-          <mc:Fallback>
-            <w:pict>
-              <v:shapetype id="_x0000_t202" coordsize="21600,21600" o:spt="202" path="m,l,21600r21600,l21600,xe">
-                <v:stroke joinstyle="miter"/>
-                <v:path gradientshapeok="t" o:connecttype="rect"/>
-              </v:shapetype>
-              <v:shape id="_x0000_s1039" type="#_x0000_t202" style="position:absolute;margin-left:-5.45pt;margin-top:258.6pt;width:49.55pt;height:110.55pt;z-index:251667456;visibility:visible;mso-wrap-style:square;mso-width-percent:0;mso-height-percent:200;mso-wrap-distance-left:9pt;mso-wrap-distance-top:0;mso-wrap-distance-right:9pt;mso-wrap-distance-bottom:0;mso-position-horizontal:absolute;mso-position-horizontal-relative:text;mso-position-vertical:absolute;mso-position-vertical-relative:text;mso-width-percent:0;mso-height-percent:200;mso-width-relative:margin;mso-height-relative:margin;v-text-anchor:top" o:gfxdata="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">
-                <v:textbox style="mso-fit-shape-to-text:t">
-                  <w:txbxContent>
-                    <w:p>
-                      <w:r>
-                        <w:t>Item</w:t>
-                      </w:r>
-                    </w:p>
-                    <w:p>
-                      <w:r>
-                        <w:t xml:space="preserve">NEEDS </w:t>
-                      </w:r>
-                      <w:r>
-                        <w:t>LOGIC</w:t>
-                      </w:r>
-                      <w:r>
-                        <w:t>!</w:t>
-                      </w:r>
-                      <w:bookmarkStart w:id="1" w:name="_GoBack"/>
-                      <w:bookmarkEnd w:id="1"/>
                     </w:p>
                   </w:txbxContent>
                 </v:textbox>

</xml_diff>